<commit_message>
feat:(Formulas): Added Case 2 Bernoulli's
</commit_message>
<xml_diff>
--- a/documentation/artifacts/Functions.docx
+++ b/documentation/artifacts/Functions.docx
@@ -24,8 +24,6 @@
         </w:rPr>
         <w:t>Functions:</w:t>
       </w:r>
-      <w:bookmarkStart w:id="0" w:name="_GoBack"/>
-      <w:bookmarkEnd w:id="0"/>
     </w:p>
     <w:p>
       <w:pPr>
@@ -44,6 +42,20 @@
           <w:szCs w:val="16"/>
         </w:rPr>
         <w:t>Written in a Readable Way</w:t>
+      </w:r>
+    </w:p>
+    <w:p>
+      <w:pPr>
+        <w:spacing w:line="240" w:lineRule="auto"/>
+        <w:rPr>
+          <w:rFonts w:eastAsiaTheme="minorEastAsia"/>
+        </w:rPr>
+      </w:pPr>
+      <w:r>
+        <w:rPr>
+          <w:rFonts w:eastAsiaTheme="minorEastAsia"/>
+        </w:rPr>
+        <w:t>Bernoulli’s Equation Case 1:</w:t>
       </w:r>
     </w:p>
     <w:p>
@@ -593,6 +605,11 @@
       </m:oMathPara>
     </w:p>
     <w:p>
+      <w:pPr>
+        <w:rPr>
+          <w:rFonts w:eastAsiaTheme="minorEastAsia"/>
+        </w:rPr>
+      </w:pPr>
       <m:oMathPara>
         <m:oMath>
           <m:d>
@@ -854,6 +871,999 @@
         </m:oMath>
       </m:oMathPara>
     </w:p>
+    <w:p>
+      <w:pPr>
+        <w:spacing w:line="240" w:lineRule="auto"/>
+        <w:rPr>
+          <w:rFonts w:eastAsiaTheme="minorEastAsia"/>
+        </w:rPr>
+      </w:pPr>
+      <w:r>
+        <w:rPr>
+          <w:rFonts w:eastAsiaTheme="minorEastAsia"/>
+        </w:rPr>
+        <w:t xml:space="preserve">Bernoulli’s Equation Case </w:t>
+      </w:r>
+      <w:r>
+        <w:rPr>
+          <w:rFonts w:eastAsiaTheme="minorEastAsia"/>
+        </w:rPr>
+        <w:t>2</w:t>
+      </w:r>
+      <w:r>
+        <w:rPr>
+          <w:rFonts w:eastAsiaTheme="minorEastAsia"/>
+        </w:rPr>
+        <w:t>:</w:t>
+      </w:r>
+    </w:p>
+    <w:p>
+      <w:pPr>
+        <w:rPr>
+          <w:rFonts w:eastAsiaTheme="minorEastAsia"/>
+        </w:rPr>
+      </w:pPr>
+      <m:oMathPara>
+        <m:oMath>
+          <m:r>
+            <w:rPr>
+              <w:rFonts w:ascii="Cambria Math" w:hAnsi="Cambria Math"/>
+            </w:rPr>
+            <m:t>∆z=</m:t>
+          </m:r>
+          <m:f>
+            <m:fPr>
+              <m:ctrlPr>
+                <w:rPr>
+                  <w:rFonts w:ascii="Cambria Math" w:hAnsi="Cambria Math"/>
+                  <w:i/>
+                </w:rPr>
+              </m:ctrlPr>
+            </m:fPr>
+            <m:num>
+              <m:d>
+                <m:dPr>
+                  <m:ctrlPr>
+                    <w:rPr>
+                      <w:rFonts w:ascii="Cambria Math" w:hAnsi="Cambria Math"/>
+                      <w:i/>
+                    </w:rPr>
+                  </m:ctrlPr>
+                </m:dPr>
+                <m:e>
+                  <m:f>
+                    <m:fPr>
+                      <m:ctrlPr>
+                        <w:rPr>
+                          <w:rFonts w:ascii="Cambria Math" w:hAnsi="Cambria Math"/>
+                          <w:i/>
+                        </w:rPr>
+                      </m:ctrlPr>
+                    </m:fPr>
+                    <m:num>
+                      <m:sSub>
+                        <m:sSubPr>
+                          <m:ctrlPr>
+                            <w:rPr>
+                              <w:rFonts w:ascii="Cambria Math" w:hAnsi="Cambria Math"/>
+                              <w:i/>
+                            </w:rPr>
+                          </m:ctrlPr>
+                        </m:sSubPr>
+                        <m:e>
+                          <m:r>
+                            <w:rPr>
+                              <w:rFonts w:ascii="Cambria Math" w:hAnsi="Cambria Math"/>
+                            </w:rPr>
+                            <m:t>w</m:t>
+                          </m:r>
+                        </m:e>
+                        <m:sub>
+                          <m:r>
+                            <w:rPr>
+                              <w:rFonts w:ascii="Cambria Math" w:hAnsi="Cambria Math"/>
+                            </w:rPr>
+                            <m:t>s</m:t>
+                          </m:r>
+                        </m:sub>
+                      </m:sSub>
+                    </m:num>
+                    <m:den>
+                      <m:r>
+                        <w:rPr>
+                          <w:rFonts w:ascii="Cambria Math" w:hAnsi="Cambria Math"/>
+                        </w:rPr>
+                        <m:t>m</m:t>
+                      </m:r>
+                    </m:den>
+                  </m:f>
+                </m:e>
+              </m:d>
+              <m:r>
+                <w:rPr>
+                  <w:rFonts w:ascii="Cambria Math" w:hAnsi="Cambria Math"/>
+                </w:rPr>
+                <m:t>-</m:t>
+              </m:r>
+              <m:f>
+                <m:fPr>
+                  <m:ctrlPr>
+                    <w:rPr>
+                      <w:rFonts w:ascii="Cambria Math" w:hAnsi="Cambria Math"/>
+                      <w:i/>
+                    </w:rPr>
+                  </m:ctrlPr>
+                </m:fPr>
+                <m:num>
+                  <m:r>
+                    <w:rPr>
+                      <w:rFonts w:ascii="Cambria Math" w:hAnsi="Cambria Math"/>
+                    </w:rPr>
+                    <m:t>∆p</m:t>
+                  </m:r>
+                </m:num>
+                <m:den>
+                  <m:r>
+                    <w:rPr>
+                      <w:rFonts w:ascii="Cambria Math" w:hAnsi="Cambria Math"/>
+                    </w:rPr>
+                    <m:t>ρ</m:t>
+                  </m:r>
+                </m:den>
+              </m:f>
+              <m:r>
+                <w:rPr>
+                  <w:rFonts w:ascii="Cambria Math" w:hAnsi="Cambria Math"/>
+                </w:rPr>
+                <m:t>-</m:t>
+              </m:r>
+              <m:f>
+                <m:fPr>
+                  <m:ctrlPr>
+                    <w:rPr>
+                      <w:rFonts w:ascii="Cambria Math" w:hAnsi="Cambria Math"/>
+                      <w:i/>
+                    </w:rPr>
+                  </m:ctrlPr>
+                </m:fPr>
+                <m:num>
+                  <m:r>
+                    <w:rPr>
+                      <w:rFonts w:ascii="Cambria Math" w:hAnsi="Cambria Math"/>
+                    </w:rPr>
+                    <m:t>2</m:t>
+                  </m:r>
+                  <m:sSup>
+                    <m:sSupPr>
+                      <m:ctrlPr>
+                        <w:rPr>
+                          <w:rFonts w:ascii="Cambria Math" w:hAnsi="Cambria Math"/>
+                          <w:i/>
+                        </w:rPr>
+                      </m:ctrlPr>
+                    </m:sSupPr>
+                    <m:e>
+                      <m:r>
+                        <w:rPr>
+                          <w:rFonts w:ascii="Cambria Math" w:hAnsi="Cambria Math"/>
+                        </w:rPr>
+                        <m:t>v</m:t>
+                      </m:r>
+                    </m:e>
+                    <m:sup>
+                      <m:r>
+                        <w:rPr>
+                          <w:rFonts w:ascii="Cambria Math" w:hAnsi="Cambria Math"/>
+                        </w:rPr>
+                        <m:t>2</m:t>
+                      </m:r>
+                    </m:sup>
+                  </m:sSup>
+                  <m:r>
+                    <w:rPr>
+                      <w:rFonts w:ascii="Cambria Math" w:hAnsi="Cambria Math"/>
+                    </w:rPr>
+                    <m:t>fl</m:t>
+                  </m:r>
+                </m:num>
+                <m:den>
+                  <m:r>
+                    <w:rPr>
+                      <w:rFonts w:ascii="Cambria Math" w:hAnsi="Cambria Math"/>
+                    </w:rPr>
+                    <m:t>D</m:t>
+                  </m:r>
+                </m:den>
+              </m:f>
+              <m:r>
+                <w:rPr>
+                  <w:rFonts w:ascii="Cambria Math" w:hAnsi="Cambria Math"/>
+                </w:rPr>
+                <m:t>-</m:t>
+              </m:r>
+              <m:f>
+                <m:fPr>
+                  <m:ctrlPr>
+                    <w:rPr>
+                      <w:rFonts w:ascii="Cambria Math" w:hAnsi="Cambria Math"/>
+                      <w:i/>
+                    </w:rPr>
+                  </m:ctrlPr>
+                </m:fPr>
+                <m:num>
+                  <m:sSup>
+                    <m:sSupPr>
+                      <m:ctrlPr>
+                        <w:rPr>
+                          <w:rFonts w:ascii="Cambria Math" w:hAnsi="Cambria Math"/>
+                          <w:i/>
+                        </w:rPr>
+                      </m:ctrlPr>
+                    </m:sSupPr>
+                    <m:e>
+                      <m:r>
+                        <w:rPr>
+                          <w:rFonts w:ascii="Cambria Math" w:hAnsi="Cambria Math"/>
+                        </w:rPr>
+                        <m:t>v</m:t>
+                      </m:r>
+                    </m:e>
+                    <m:sup>
+                      <m:r>
+                        <w:rPr>
+                          <w:rFonts w:ascii="Cambria Math" w:hAnsi="Cambria Math"/>
+                        </w:rPr>
+                        <m:t>2</m:t>
+                      </m:r>
+                    </m:sup>
+                  </m:sSup>
+                  <m:nary>
+                    <m:naryPr>
+                      <m:chr m:val="∑"/>
+                      <m:limLoc m:val="undOvr"/>
+                      <m:supHide m:val="1"/>
+                      <m:ctrlPr>
+                        <w:rPr>
+                          <w:rFonts w:ascii="Cambria Math" w:hAnsi="Cambria Math"/>
+                          <w:i/>
+                        </w:rPr>
+                      </m:ctrlPr>
+                    </m:naryPr>
+                    <m:sub>
+                      <m:r>
+                        <w:rPr>
+                          <w:rFonts w:ascii="Cambria Math" w:hAnsi="Cambria Math"/>
+                        </w:rPr>
+                        <m:t>n</m:t>
+                      </m:r>
+                    </m:sub>
+                    <m:sup/>
+                    <m:e>
+                      <m:sSub>
+                        <m:sSubPr>
+                          <m:ctrlPr>
+                            <w:rPr>
+                              <w:rFonts w:ascii="Cambria Math" w:hAnsi="Cambria Math"/>
+                              <w:i/>
+                            </w:rPr>
+                          </m:ctrlPr>
+                        </m:sSubPr>
+                        <m:e>
+                          <m:r>
+                            <w:rPr>
+                              <w:rFonts w:ascii="Cambria Math" w:hAnsi="Cambria Math"/>
+                            </w:rPr>
+                            <m:t>K</m:t>
+                          </m:r>
+                        </m:e>
+                        <m:sub>
+                          <m:r>
+                            <w:rPr>
+                              <w:rFonts w:ascii="Cambria Math" w:hAnsi="Cambria Math"/>
+                            </w:rPr>
+                            <m:t>n</m:t>
+                          </m:r>
+                        </m:sub>
+                      </m:sSub>
+                    </m:e>
+                  </m:nary>
+                </m:num>
+                <m:den>
+                  <m:r>
+                    <w:rPr>
+                      <w:rFonts w:ascii="Cambria Math" w:hAnsi="Cambria Math"/>
+                    </w:rPr>
+                    <m:t>2</m:t>
+                  </m:r>
+                </m:den>
+              </m:f>
+              <m:r>
+                <w:rPr>
+                  <w:rFonts w:ascii="Cambria Math" w:hAnsi="Cambria Math"/>
+                </w:rPr>
+                <m:t>-</m:t>
+              </m:r>
+              <m:f>
+                <m:fPr>
+                  <m:ctrlPr>
+                    <w:rPr>
+                      <w:rFonts w:ascii="Cambria Math" w:hAnsi="Cambria Math"/>
+                      <w:i/>
+                    </w:rPr>
+                  </m:ctrlPr>
+                </m:fPr>
+                <m:num>
+                  <m:sSup>
+                    <m:sSupPr>
+                      <m:ctrlPr>
+                        <w:rPr>
+                          <w:rFonts w:ascii="Cambria Math" w:hAnsi="Cambria Math"/>
+                          <w:i/>
+                        </w:rPr>
+                      </m:ctrlPr>
+                    </m:sSupPr>
+                    <m:e>
+                      <m:r>
+                        <w:rPr>
+                          <w:rFonts w:ascii="Cambria Math" w:hAnsi="Cambria Math"/>
+                        </w:rPr>
+                        <m:t>v</m:t>
+                      </m:r>
+                    </m:e>
+                    <m:sup>
+                      <m:r>
+                        <w:rPr>
+                          <w:rFonts w:ascii="Cambria Math" w:hAnsi="Cambria Math"/>
+                        </w:rPr>
+                        <m:t>2</m:t>
+                      </m:r>
+                    </m:sup>
+                  </m:sSup>
+                </m:num>
+                <m:den>
+                  <m:r>
+                    <w:rPr>
+                      <w:rFonts w:ascii="Cambria Math" w:hAnsi="Cambria Math"/>
+                    </w:rPr>
+                    <m:t>2</m:t>
+                  </m:r>
+                </m:den>
+              </m:f>
+            </m:num>
+            <m:den>
+              <m:r>
+                <w:rPr>
+                  <w:rFonts w:ascii="Cambria Math" w:hAnsi="Cambria Math"/>
+                </w:rPr>
+                <m:t>g</m:t>
+              </m:r>
+            </m:den>
+          </m:f>
+        </m:oMath>
+      </m:oMathPara>
+    </w:p>
+    <w:p>
+      <w:pPr>
+        <w:rPr>
+          <w:rFonts w:eastAsiaTheme="minorEastAsia"/>
+        </w:rPr>
+      </w:pPr>
+      <m:oMathPara>
+        <m:oMath>
+          <m:r>
+            <w:rPr>
+              <w:rFonts w:ascii="Cambria Math" w:hAnsi="Cambria Math"/>
+            </w:rPr>
+            <m:t>∆p=ρ</m:t>
+          </m:r>
+          <m:d>
+            <m:dPr>
+              <m:ctrlPr>
+                <w:rPr>
+                  <w:rFonts w:ascii="Cambria Math" w:hAnsi="Cambria Math"/>
+                  <w:i/>
+                </w:rPr>
+              </m:ctrlPr>
+            </m:dPr>
+            <m:e>
+              <m:d>
+                <m:dPr>
+                  <m:ctrlPr>
+                    <w:rPr>
+                      <w:rFonts w:ascii="Cambria Math" w:hAnsi="Cambria Math"/>
+                      <w:i/>
+                    </w:rPr>
+                  </m:ctrlPr>
+                </m:dPr>
+                <m:e>
+                  <m:f>
+                    <m:fPr>
+                      <m:ctrlPr>
+                        <w:rPr>
+                          <w:rFonts w:ascii="Cambria Math" w:hAnsi="Cambria Math"/>
+                          <w:i/>
+                        </w:rPr>
+                      </m:ctrlPr>
+                    </m:fPr>
+                    <m:num>
+                      <m:sSub>
+                        <m:sSubPr>
+                          <m:ctrlPr>
+                            <w:rPr>
+                              <w:rFonts w:ascii="Cambria Math" w:hAnsi="Cambria Math"/>
+                              <w:i/>
+                            </w:rPr>
+                          </m:ctrlPr>
+                        </m:sSubPr>
+                        <m:e>
+                          <m:r>
+                            <w:rPr>
+                              <w:rFonts w:ascii="Cambria Math" w:hAnsi="Cambria Math"/>
+                            </w:rPr>
+                            <m:t>w</m:t>
+                          </m:r>
+                        </m:e>
+                        <m:sub>
+                          <m:r>
+                            <w:rPr>
+                              <w:rFonts w:ascii="Cambria Math" w:hAnsi="Cambria Math"/>
+                            </w:rPr>
+                            <m:t>s</m:t>
+                          </m:r>
+                        </m:sub>
+                      </m:sSub>
+                    </m:num>
+                    <m:den>
+                      <m:r>
+                        <w:rPr>
+                          <w:rFonts w:ascii="Cambria Math" w:hAnsi="Cambria Math"/>
+                        </w:rPr>
+                        <m:t>m</m:t>
+                      </m:r>
+                    </m:den>
+                  </m:f>
+                </m:e>
+              </m:d>
+              <m:r>
+                <w:rPr>
+                  <w:rFonts w:ascii="Cambria Math" w:hAnsi="Cambria Math"/>
+                </w:rPr>
+                <m:t>-g∆z-</m:t>
+              </m:r>
+              <m:f>
+                <m:fPr>
+                  <m:ctrlPr>
+                    <w:rPr>
+                      <w:rFonts w:ascii="Cambria Math" w:hAnsi="Cambria Math"/>
+                      <w:i/>
+                    </w:rPr>
+                  </m:ctrlPr>
+                </m:fPr>
+                <m:num>
+                  <m:r>
+                    <w:rPr>
+                      <w:rFonts w:ascii="Cambria Math" w:hAnsi="Cambria Math"/>
+                    </w:rPr>
+                    <m:t>2</m:t>
+                  </m:r>
+                  <m:sSup>
+                    <m:sSupPr>
+                      <m:ctrlPr>
+                        <w:rPr>
+                          <w:rFonts w:ascii="Cambria Math" w:hAnsi="Cambria Math"/>
+                          <w:i/>
+                        </w:rPr>
+                      </m:ctrlPr>
+                    </m:sSupPr>
+                    <m:e>
+                      <m:r>
+                        <w:rPr>
+                          <w:rFonts w:ascii="Cambria Math" w:hAnsi="Cambria Math"/>
+                        </w:rPr>
+                        <m:t>v</m:t>
+                      </m:r>
+                    </m:e>
+                    <m:sup>
+                      <m:r>
+                        <w:rPr>
+                          <w:rFonts w:ascii="Cambria Math" w:hAnsi="Cambria Math"/>
+                        </w:rPr>
+                        <m:t>2</m:t>
+                      </m:r>
+                    </m:sup>
+                  </m:sSup>
+                  <m:r>
+                    <w:rPr>
+                      <w:rFonts w:ascii="Cambria Math" w:hAnsi="Cambria Math"/>
+                    </w:rPr>
+                    <m:t>fl</m:t>
+                  </m:r>
+                </m:num>
+                <m:den>
+                  <m:r>
+                    <w:rPr>
+                      <w:rFonts w:ascii="Cambria Math" w:hAnsi="Cambria Math"/>
+                    </w:rPr>
+                    <m:t>D</m:t>
+                  </m:r>
+                </m:den>
+              </m:f>
+              <m:r>
+                <w:rPr>
+                  <w:rFonts w:ascii="Cambria Math" w:hAnsi="Cambria Math"/>
+                </w:rPr>
+                <m:t>-</m:t>
+              </m:r>
+              <m:f>
+                <m:fPr>
+                  <m:ctrlPr>
+                    <w:rPr>
+                      <w:rFonts w:ascii="Cambria Math" w:hAnsi="Cambria Math"/>
+                      <w:i/>
+                    </w:rPr>
+                  </m:ctrlPr>
+                </m:fPr>
+                <m:num>
+                  <m:sSup>
+                    <m:sSupPr>
+                      <m:ctrlPr>
+                        <w:rPr>
+                          <w:rFonts w:ascii="Cambria Math" w:hAnsi="Cambria Math"/>
+                          <w:i/>
+                        </w:rPr>
+                      </m:ctrlPr>
+                    </m:sSupPr>
+                    <m:e>
+                      <m:r>
+                        <w:rPr>
+                          <w:rFonts w:ascii="Cambria Math" w:hAnsi="Cambria Math"/>
+                        </w:rPr>
+                        <m:t>v</m:t>
+                      </m:r>
+                    </m:e>
+                    <m:sup>
+                      <m:r>
+                        <w:rPr>
+                          <w:rFonts w:ascii="Cambria Math" w:hAnsi="Cambria Math"/>
+                        </w:rPr>
+                        <m:t>2</m:t>
+                      </m:r>
+                    </m:sup>
+                  </m:sSup>
+                  <m:nary>
+                    <m:naryPr>
+                      <m:chr m:val="∑"/>
+                      <m:limLoc m:val="undOvr"/>
+                      <m:supHide m:val="1"/>
+                      <m:ctrlPr>
+                        <w:rPr>
+                          <w:rFonts w:ascii="Cambria Math" w:hAnsi="Cambria Math"/>
+                          <w:i/>
+                        </w:rPr>
+                      </m:ctrlPr>
+                    </m:naryPr>
+                    <m:sub>
+                      <m:r>
+                        <w:rPr>
+                          <w:rFonts w:ascii="Cambria Math" w:hAnsi="Cambria Math"/>
+                        </w:rPr>
+                        <m:t>n</m:t>
+                      </m:r>
+                    </m:sub>
+                    <m:sup/>
+                    <m:e>
+                      <m:sSub>
+                        <m:sSubPr>
+                          <m:ctrlPr>
+                            <w:rPr>
+                              <w:rFonts w:ascii="Cambria Math" w:hAnsi="Cambria Math"/>
+                              <w:i/>
+                            </w:rPr>
+                          </m:ctrlPr>
+                        </m:sSubPr>
+                        <m:e>
+                          <m:r>
+                            <w:rPr>
+                              <w:rFonts w:ascii="Cambria Math" w:hAnsi="Cambria Math"/>
+                            </w:rPr>
+                            <m:t>K</m:t>
+                          </m:r>
+                        </m:e>
+                        <m:sub>
+                          <m:r>
+                            <w:rPr>
+                              <w:rFonts w:ascii="Cambria Math" w:hAnsi="Cambria Math"/>
+                            </w:rPr>
+                            <m:t>n</m:t>
+                          </m:r>
+                        </m:sub>
+                      </m:sSub>
+                    </m:e>
+                  </m:nary>
+                </m:num>
+                <m:den>
+                  <m:r>
+                    <w:rPr>
+                      <w:rFonts w:ascii="Cambria Math" w:hAnsi="Cambria Math"/>
+                    </w:rPr>
+                    <m:t>2</m:t>
+                  </m:r>
+                </m:den>
+              </m:f>
+              <m:r>
+                <w:rPr>
+                  <w:rFonts w:ascii="Cambria Math" w:hAnsi="Cambria Math"/>
+                </w:rPr>
+                <m:t>-</m:t>
+              </m:r>
+              <m:f>
+                <m:fPr>
+                  <m:ctrlPr>
+                    <w:rPr>
+                      <w:rFonts w:ascii="Cambria Math" w:hAnsi="Cambria Math"/>
+                      <w:i/>
+                    </w:rPr>
+                  </m:ctrlPr>
+                </m:fPr>
+                <m:num>
+                  <m:sSup>
+                    <m:sSupPr>
+                      <m:ctrlPr>
+                        <w:rPr>
+                          <w:rFonts w:ascii="Cambria Math" w:hAnsi="Cambria Math"/>
+                          <w:i/>
+                        </w:rPr>
+                      </m:ctrlPr>
+                    </m:sSupPr>
+                    <m:e>
+                      <m:r>
+                        <w:rPr>
+                          <w:rFonts w:ascii="Cambria Math" w:hAnsi="Cambria Math"/>
+                        </w:rPr>
+                        <m:t>v</m:t>
+                      </m:r>
+                    </m:e>
+                    <m:sup>
+                      <m:r>
+                        <w:rPr>
+                          <w:rFonts w:ascii="Cambria Math" w:hAnsi="Cambria Math"/>
+                        </w:rPr>
+                        <m:t>2</m:t>
+                      </m:r>
+                    </m:sup>
+                  </m:sSup>
+                </m:num>
+                <m:den>
+                  <m:r>
+                    <w:rPr>
+                      <w:rFonts w:ascii="Cambria Math" w:hAnsi="Cambria Math"/>
+                    </w:rPr>
+                    <m:t>2</m:t>
+                  </m:r>
+                </m:den>
+              </m:f>
+            </m:e>
+          </m:d>
+        </m:oMath>
+      </m:oMathPara>
+      <w:bookmarkStart w:id="0" w:name="_GoBack"/>
+      <w:bookmarkEnd w:id="0"/>
+    </w:p>
+    <w:p>
+      <m:oMathPara>
+        <m:oMath>
+          <m:d>
+            <m:dPr>
+              <m:ctrlPr>
+                <w:rPr>
+                  <w:rFonts w:ascii="Cambria Math" w:hAnsi="Cambria Math"/>
+                  <w:i/>
+                </w:rPr>
+              </m:ctrlPr>
+            </m:dPr>
+            <m:e>
+              <m:f>
+                <m:fPr>
+                  <m:ctrlPr>
+                    <w:rPr>
+                      <w:rFonts w:ascii="Cambria Math" w:hAnsi="Cambria Math"/>
+                      <w:i/>
+                    </w:rPr>
+                  </m:ctrlPr>
+                </m:fPr>
+                <m:num>
+                  <m:sSub>
+                    <m:sSubPr>
+                      <m:ctrlPr>
+                        <w:rPr>
+                          <w:rFonts w:ascii="Cambria Math" w:hAnsi="Cambria Math"/>
+                          <w:i/>
+                        </w:rPr>
+                      </m:ctrlPr>
+                    </m:sSubPr>
+                    <m:e>
+                      <m:r>
+                        <w:rPr>
+                          <w:rFonts w:ascii="Cambria Math" w:hAnsi="Cambria Math"/>
+                        </w:rPr>
+                        <m:t>w</m:t>
+                      </m:r>
+                    </m:e>
+                    <m:sub>
+                      <m:r>
+                        <w:rPr>
+                          <w:rFonts w:ascii="Cambria Math" w:hAnsi="Cambria Math"/>
+                        </w:rPr>
+                        <m:t>s</m:t>
+                      </m:r>
+                    </m:sub>
+                  </m:sSub>
+                </m:num>
+                <m:den>
+                  <m:r>
+                    <w:rPr>
+                      <w:rFonts w:ascii="Cambria Math" w:hAnsi="Cambria Math"/>
+                    </w:rPr>
+                    <m:t>m</m:t>
+                  </m:r>
+                </m:den>
+              </m:f>
+            </m:e>
+          </m:d>
+          <m:r>
+            <w:rPr>
+              <w:rFonts w:ascii="Cambria Math" w:hAnsi="Cambria Math"/>
+            </w:rPr>
+            <m:t>=</m:t>
+          </m:r>
+          <m:f>
+            <m:fPr>
+              <m:ctrlPr>
+                <w:rPr>
+                  <w:rFonts w:ascii="Cambria Math" w:hAnsi="Cambria Math"/>
+                  <w:i/>
+                </w:rPr>
+              </m:ctrlPr>
+            </m:fPr>
+            <m:num>
+              <m:r>
+                <w:rPr>
+                  <w:rFonts w:ascii="Cambria Math" w:hAnsi="Cambria Math"/>
+                </w:rPr>
+                <m:t>∆p</m:t>
+              </m:r>
+            </m:num>
+            <m:den>
+              <m:r>
+                <w:rPr>
+                  <w:rFonts w:ascii="Cambria Math" w:hAnsi="Cambria Math"/>
+                </w:rPr>
+                <m:t>ρ</m:t>
+              </m:r>
+            </m:den>
+          </m:f>
+          <m:r>
+            <w:rPr>
+              <w:rFonts w:ascii="Cambria Math" w:hAnsi="Cambria Math"/>
+            </w:rPr>
+            <m:t>+g∆z-</m:t>
+          </m:r>
+          <m:f>
+            <m:fPr>
+              <m:ctrlPr>
+                <w:rPr>
+                  <w:rFonts w:ascii="Cambria Math" w:hAnsi="Cambria Math"/>
+                  <w:i/>
+                </w:rPr>
+              </m:ctrlPr>
+            </m:fPr>
+            <m:num>
+              <m:r>
+                <w:rPr>
+                  <w:rFonts w:ascii="Cambria Math" w:hAnsi="Cambria Math"/>
+                </w:rPr>
+                <m:t>2</m:t>
+              </m:r>
+              <m:sSup>
+                <m:sSupPr>
+                  <m:ctrlPr>
+                    <w:rPr>
+                      <w:rFonts w:ascii="Cambria Math" w:hAnsi="Cambria Math"/>
+                      <w:i/>
+                    </w:rPr>
+                  </m:ctrlPr>
+                </m:sSupPr>
+                <m:e>
+                  <m:r>
+                    <w:rPr>
+                      <w:rFonts w:ascii="Cambria Math" w:hAnsi="Cambria Math"/>
+                    </w:rPr>
+                    <m:t>v</m:t>
+                  </m:r>
+                </m:e>
+                <m:sup>
+                  <m:r>
+                    <w:rPr>
+                      <w:rFonts w:ascii="Cambria Math" w:hAnsi="Cambria Math"/>
+                    </w:rPr>
+                    <m:t>2</m:t>
+                  </m:r>
+                </m:sup>
+              </m:sSup>
+              <m:r>
+                <w:rPr>
+                  <w:rFonts w:ascii="Cambria Math" w:hAnsi="Cambria Math"/>
+                </w:rPr>
+                <m:t>fl</m:t>
+              </m:r>
+            </m:num>
+            <m:den>
+              <m:r>
+                <w:rPr>
+                  <w:rFonts w:ascii="Cambria Math" w:hAnsi="Cambria Math"/>
+                </w:rPr>
+                <m:t>D</m:t>
+              </m:r>
+            </m:den>
+          </m:f>
+          <m:r>
+            <w:rPr>
+              <w:rFonts w:ascii="Cambria Math" w:eastAsiaTheme="minorEastAsia" w:hAnsi="Cambria Math"/>
+            </w:rPr>
+            <m:t>-</m:t>
+          </m:r>
+          <m:f>
+            <m:fPr>
+              <m:ctrlPr>
+                <w:rPr>
+                  <w:rFonts w:ascii="Cambria Math" w:eastAsiaTheme="minorEastAsia" w:hAnsi="Cambria Math"/>
+                  <w:i/>
+                </w:rPr>
+              </m:ctrlPr>
+            </m:fPr>
+            <m:num>
+              <m:sSup>
+                <m:sSupPr>
+                  <m:ctrlPr>
+                    <w:rPr>
+                      <w:rFonts w:ascii="Cambria Math" w:eastAsiaTheme="minorEastAsia" w:hAnsi="Cambria Math"/>
+                      <w:i/>
+                    </w:rPr>
+                  </m:ctrlPr>
+                </m:sSupPr>
+                <m:e>
+                  <m:r>
+                    <w:rPr>
+                      <w:rFonts w:ascii="Cambria Math" w:eastAsiaTheme="minorEastAsia" w:hAnsi="Cambria Math"/>
+                    </w:rPr>
+                    <m:t>v</m:t>
+                  </m:r>
+                </m:e>
+                <m:sup>
+                  <m:r>
+                    <w:rPr>
+                      <w:rFonts w:ascii="Cambria Math" w:eastAsiaTheme="minorEastAsia" w:hAnsi="Cambria Math"/>
+                    </w:rPr>
+                    <m:t>2</m:t>
+                  </m:r>
+                </m:sup>
+              </m:sSup>
+              <m:nary>
+                <m:naryPr>
+                  <m:chr m:val="∑"/>
+                  <m:limLoc m:val="undOvr"/>
+                  <m:supHide m:val="1"/>
+                  <m:ctrlPr>
+                    <w:rPr>
+                      <w:rFonts w:ascii="Cambria Math" w:eastAsiaTheme="minorEastAsia" w:hAnsi="Cambria Math"/>
+                      <w:i/>
+                    </w:rPr>
+                  </m:ctrlPr>
+                </m:naryPr>
+                <m:sub>
+                  <m:r>
+                    <w:rPr>
+                      <w:rFonts w:ascii="Cambria Math" w:eastAsiaTheme="minorEastAsia" w:hAnsi="Cambria Math"/>
+                    </w:rPr>
+                    <m:t>n</m:t>
+                  </m:r>
+                </m:sub>
+                <m:sup/>
+                <m:e>
+                  <m:sSub>
+                    <m:sSubPr>
+                      <m:ctrlPr>
+                        <w:rPr>
+                          <w:rFonts w:ascii="Cambria Math" w:eastAsiaTheme="minorEastAsia" w:hAnsi="Cambria Math"/>
+                          <w:i/>
+                        </w:rPr>
+                      </m:ctrlPr>
+                    </m:sSubPr>
+                    <m:e>
+                      <m:r>
+                        <w:rPr>
+                          <w:rFonts w:ascii="Cambria Math" w:eastAsiaTheme="minorEastAsia" w:hAnsi="Cambria Math"/>
+                        </w:rPr>
+                        <m:t>K</m:t>
+                      </m:r>
+                    </m:e>
+                    <m:sub>
+                      <m:r>
+                        <w:rPr>
+                          <w:rFonts w:ascii="Cambria Math" w:eastAsiaTheme="minorEastAsia" w:hAnsi="Cambria Math"/>
+                        </w:rPr>
+                        <m:t>n</m:t>
+                      </m:r>
+                    </m:sub>
+                  </m:sSub>
+                </m:e>
+              </m:nary>
+            </m:num>
+            <m:den>
+              <m:r>
+                <w:rPr>
+                  <w:rFonts w:ascii="Cambria Math" w:eastAsiaTheme="minorEastAsia" w:hAnsi="Cambria Math"/>
+                </w:rPr>
+                <m:t>2</m:t>
+              </m:r>
+            </m:den>
+          </m:f>
+          <m:r>
+            <w:rPr>
+              <w:rFonts w:ascii="Cambria Math" w:hAnsi="Cambria Math"/>
+            </w:rPr>
+            <m:t>-</m:t>
+          </m:r>
+          <m:f>
+            <m:fPr>
+              <m:ctrlPr>
+                <w:rPr>
+                  <w:rFonts w:ascii="Cambria Math" w:hAnsi="Cambria Math"/>
+                  <w:i/>
+                </w:rPr>
+              </m:ctrlPr>
+            </m:fPr>
+            <m:num>
+              <m:sSup>
+                <m:sSupPr>
+                  <m:ctrlPr>
+                    <w:rPr>
+                      <w:rFonts w:ascii="Cambria Math" w:hAnsi="Cambria Math"/>
+                      <w:i/>
+                    </w:rPr>
+                  </m:ctrlPr>
+                </m:sSupPr>
+                <m:e>
+                  <m:r>
+                    <w:rPr>
+                      <w:rFonts w:ascii="Cambria Math" w:hAnsi="Cambria Math"/>
+                    </w:rPr>
+                    <m:t>v</m:t>
+                  </m:r>
+                </m:e>
+                <m:sup>
+                  <m:r>
+                    <w:rPr>
+                      <w:rFonts w:ascii="Cambria Math" w:hAnsi="Cambria Math"/>
+                    </w:rPr>
+                    <m:t>2</m:t>
+                  </m:r>
+                </m:sup>
+              </m:sSup>
+            </m:num>
+            <m:den>
+              <m:r>
+                <w:rPr>
+                  <w:rFonts w:ascii="Cambria Math" w:hAnsi="Cambria Math"/>
+                </w:rPr>
+                <m:t>2</m:t>
+              </m:r>
+            </m:den>
+          </m:f>
+        </m:oMath>
+      </m:oMathPara>
+    </w:p>
+    <w:p/>
     <w:sectPr>
       <w:pgSz w:w="12240" w:h="15840"/>
       <w:pgMar w:top="1440" w:right="1440" w:bottom="1440" w:left="1440" w:header="720" w:footer="720" w:gutter="0"/>

</xml_diff>

<commit_message>
feat(Functions): Added little f
</commit_message>
<xml_diff>
--- a/documentation/artifacts/Functions.docx
+++ b/documentation/artifacts/Functions.docx
@@ -55,6 +55,237 @@
         <w:rPr>
           <w:rFonts w:eastAsiaTheme="minorEastAsia"/>
         </w:rPr>
+        <w:t>General:</w:t>
+      </w:r>
+      <w:bookmarkStart w:id="0" w:name="_GoBack"/>
+      <w:bookmarkEnd w:id="0"/>
+    </w:p>
+    <w:p>
+      <w:pPr>
+        <w:tabs>
+          <w:tab w:val="left" w:pos="2880"/>
+        </w:tabs>
+        <w:spacing w:line="240" w:lineRule="auto"/>
+        <w:rPr>
+          <w:rFonts w:eastAsiaTheme="minorEastAsia"/>
+        </w:rPr>
+      </w:pPr>
+      <m:oMathPara>
+        <m:oMath>
+          <m:r>
+            <w:rPr>
+              <w:rFonts w:ascii="Cambria Math" w:eastAsiaTheme="minorEastAsia" w:hAnsi="Cambria Math"/>
+            </w:rPr>
+            <m:t>f=</m:t>
+          </m:r>
+          <m:sSup>
+            <m:sSupPr>
+              <m:ctrlPr>
+                <w:rPr>
+                  <w:rFonts w:ascii="Cambria Math" w:eastAsiaTheme="minorEastAsia" w:hAnsi="Cambria Math"/>
+                  <w:i/>
+                </w:rPr>
+              </m:ctrlPr>
+            </m:sSupPr>
+            <m:e>
+              <m:d>
+                <m:dPr>
+                  <m:ctrlPr>
+                    <w:rPr>
+                      <w:rFonts w:ascii="Cambria Math" w:eastAsiaTheme="minorEastAsia" w:hAnsi="Cambria Math"/>
+                      <w:i/>
+                    </w:rPr>
+                  </m:ctrlPr>
+                </m:dPr>
+                <m:e>
+                  <m:f>
+                    <m:fPr>
+                      <m:ctrlPr>
+                        <w:rPr>
+                          <w:rFonts w:ascii="Cambria Math" w:eastAsiaTheme="minorEastAsia" w:hAnsi="Cambria Math"/>
+                          <w:i/>
+                        </w:rPr>
+                      </m:ctrlPr>
+                    </m:fPr>
+                    <m:num>
+                      <m:r>
+                        <w:rPr>
+                          <w:rFonts w:ascii="Cambria Math" w:eastAsiaTheme="minorEastAsia" w:hAnsi="Cambria Math"/>
+                        </w:rPr>
+                        <m:t>5.19921875</m:t>
+                      </m:r>
+                      <m:sSup>
+                        <m:sSupPr>
+                          <m:ctrlPr>
+                            <w:rPr>
+                              <w:rFonts w:ascii="Cambria Math" w:eastAsiaTheme="minorEastAsia" w:hAnsi="Cambria Math"/>
+                              <w:i/>
+                            </w:rPr>
+                          </m:ctrlPr>
+                        </m:sSupPr>
+                        <m:e>
+                          <m:r>
+                            <w:rPr>
+                              <w:rFonts w:ascii="Cambria Math" w:eastAsiaTheme="minorEastAsia" w:hAnsi="Cambria Math"/>
+                            </w:rPr>
+                            <m:t>e</m:t>
+                          </m:r>
+                        </m:e>
+                        <m:sup>
+                          <m:r>
+                            <w:rPr>
+                              <w:rFonts w:ascii="Cambria Math" w:eastAsiaTheme="minorEastAsia" w:hAnsi="Cambria Math"/>
+                            </w:rPr>
+                            <m:t>-5</m:t>
+                          </m:r>
+                        </m:sup>
+                      </m:sSup>
+                      <m:r>
+                        <w:rPr>
+                          <w:rFonts w:ascii="Cambria Math" w:eastAsiaTheme="minorEastAsia" w:hAnsi="Cambria Math"/>
+                        </w:rPr>
+                        <m:t>*ε</m:t>
+                      </m:r>
+                    </m:num>
+                    <m:den>
+                      <m:r>
+                        <w:rPr>
+                          <w:rFonts w:ascii="Cambria Math" w:eastAsiaTheme="minorEastAsia" w:hAnsi="Cambria Math"/>
+                        </w:rPr>
+                        <m:t>D</m:t>
+                      </m:r>
+                    </m:den>
+                  </m:f>
+                  <m:r>
+                    <w:rPr>
+                      <w:rFonts w:ascii="Cambria Math" w:eastAsiaTheme="minorEastAsia" w:hAnsi="Cambria Math"/>
+                    </w:rPr>
+                    <m:t>+</m:t>
+                  </m:r>
+                  <m:f>
+                    <m:fPr>
+                      <m:ctrlPr>
+                        <w:rPr>
+                          <w:rFonts w:ascii="Cambria Math" w:eastAsiaTheme="minorEastAsia" w:hAnsi="Cambria Math"/>
+                          <w:i/>
+                        </w:rPr>
+                      </m:ctrlPr>
+                    </m:fPr>
+                    <m:num>
+                      <m:r>
+                        <w:rPr>
+                          <w:rFonts w:ascii="Cambria Math" w:eastAsiaTheme="minorEastAsia" w:hAnsi="Cambria Math"/>
+                        </w:rPr>
+                        <m:t>2.599609375</m:t>
+                      </m:r>
+                      <m:sSup>
+                        <m:sSupPr>
+                          <m:ctrlPr>
+                            <w:rPr>
+                              <w:rFonts w:ascii="Cambria Math" w:eastAsiaTheme="minorEastAsia" w:hAnsi="Cambria Math"/>
+                              <w:i/>
+                            </w:rPr>
+                          </m:ctrlPr>
+                        </m:sSupPr>
+                        <m:e>
+                          <m:r>
+                            <w:rPr>
+                              <w:rFonts w:ascii="Cambria Math" w:eastAsiaTheme="minorEastAsia" w:hAnsi="Cambria Math"/>
+                            </w:rPr>
+                            <m:t>e</m:t>
+                          </m:r>
+                        </m:e>
+                        <m:sup>
+                          <m:r>
+                            <w:rPr>
+                              <w:rFonts w:ascii="Cambria Math" w:eastAsiaTheme="minorEastAsia" w:hAnsi="Cambria Math"/>
+                            </w:rPr>
+                            <m:t>-3</m:t>
+                          </m:r>
+                        </m:sup>
+                      </m:sSup>
+                    </m:num>
+                    <m:den>
+                      <m:sSub>
+                        <m:sSubPr>
+                          <m:ctrlPr>
+                            <w:rPr>
+                              <w:rFonts w:ascii="Cambria Math" w:eastAsiaTheme="minorEastAsia" w:hAnsi="Cambria Math"/>
+                              <w:i/>
+                            </w:rPr>
+                          </m:ctrlPr>
+                        </m:sSubPr>
+                        <m:e>
+                          <m:r>
+                            <w:rPr>
+                              <w:rFonts w:ascii="Cambria Math" w:eastAsiaTheme="minorEastAsia" w:hAnsi="Cambria Math"/>
+                            </w:rPr>
+                            <m:t>R</m:t>
+                          </m:r>
+                        </m:e>
+                        <m:sub>
+                          <m:r>
+                            <w:rPr>
+                              <w:rFonts w:ascii="Cambria Math" w:eastAsiaTheme="minorEastAsia" w:hAnsi="Cambria Math"/>
+                            </w:rPr>
+                            <m:t>E</m:t>
+                          </m:r>
+                        </m:sub>
+                      </m:sSub>
+                    </m:den>
+                  </m:f>
+                  <m:r>
+                    <w:rPr>
+                      <w:rFonts w:ascii="Cambria Math" w:eastAsiaTheme="minorEastAsia" w:hAnsi="Cambria Math"/>
+                    </w:rPr>
+                    <m:t xml:space="preserve"> </m:t>
+                  </m:r>
+                </m:e>
+              </m:d>
+            </m:e>
+            <m:sup>
+              <m:f>
+                <m:fPr>
+                  <m:ctrlPr>
+                    <w:rPr>
+                      <w:rFonts w:ascii="Cambria Math" w:eastAsiaTheme="minorEastAsia" w:hAnsi="Cambria Math"/>
+                      <w:i/>
+                    </w:rPr>
+                  </m:ctrlPr>
+                </m:fPr>
+                <m:num>
+                  <m:r>
+                    <w:rPr>
+                      <w:rFonts w:ascii="Cambria Math" w:eastAsiaTheme="minorEastAsia" w:hAnsi="Cambria Math"/>
+                    </w:rPr>
+                    <m:t>1</m:t>
+                  </m:r>
+                </m:num>
+                <m:den>
+                  <m:r>
+                    <w:rPr>
+                      <w:rFonts w:ascii="Cambria Math" w:eastAsiaTheme="minorEastAsia" w:hAnsi="Cambria Math"/>
+                    </w:rPr>
+                    <m:t>3</m:t>
+                  </m:r>
+                </m:den>
+              </m:f>
+            </m:sup>
+          </m:sSup>
+        </m:oMath>
+      </m:oMathPara>
+    </w:p>
+    <w:p>
+      <w:pPr>
+        <w:spacing w:line="240" w:lineRule="auto"/>
+        <w:rPr>
+          <w:rFonts w:eastAsiaTheme="minorEastAsia"/>
+        </w:rPr>
+      </w:pPr>
+      <w:r>
+        <w:rPr>
+          <w:rFonts w:eastAsiaTheme="minorEastAsia"/>
+        </w:rPr>
         <w:t>Bernoulli’s Equation Case 1:</w:t>
       </w:r>
     </w:p>
@@ -882,19 +1113,7 @@
         <w:rPr>
           <w:rFonts w:eastAsiaTheme="minorEastAsia"/>
         </w:rPr>
-        <w:t xml:space="preserve">Bernoulli’s Equation Case </w:t>
-      </w:r>
-      <w:r>
-        <w:rPr>
-          <w:rFonts w:eastAsiaTheme="minorEastAsia"/>
-        </w:rPr>
-        <w:t>2</w:t>
-      </w:r>
-      <w:r>
-        <w:rPr>
-          <w:rFonts w:eastAsiaTheme="minorEastAsia"/>
-        </w:rPr>
-        <w:t>:</w:t>
+        <w:t>Bernoulli’s Equation Case 2:</w:t>
       </w:r>
     </w:p>
     <w:p>
@@ -1546,10 +1765,13 @@
           </m:d>
         </m:oMath>
       </m:oMathPara>
-      <w:bookmarkStart w:id="0" w:name="_GoBack"/>
-      <w:bookmarkEnd w:id="0"/>
     </w:p>
     <w:p>
+      <w:pPr>
+        <w:rPr>
+          <w:rFonts w:eastAsiaTheme="minorEastAsia"/>
+        </w:rPr>
+      </w:pPr>
       <m:oMathPara>
         <m:oMath>
           <m:d>

</xml_diff>

<commit_message>
docs(Functions): Added v equations
</commit_message>
<xml_diff>
--- a/documentation/artifacts/Functions.docx
+++ b/documentation/artifacts/Functions.docx
@@ -57,8 +57,6 @@
         </w:rPr>
         <w:t>General:</w:t>
       </w:r>
-      <w:bookmarkStart w:id="0" w:name="_GoBack"/>
-      <w:bookmarkEnd w:id="0"/>
     </w:p>
     <w:p>
       <w:pPr>
@@ -1104,6 +1102,271 @@
     </w:p>
     <w:p>
       <w:pPr>
+        <w:rPr>
+          <w:rFonts w:eastAsiaTheme="minorEastAsia"/>
+        </w:rPr>
+      </w:pPr>
+      <m:oMathPara>
+        <m:oMath>
+          <m:r>
+            <w:rPr>
+              <w:rFonts w:ascii="Cambria Math" w:eastAsiaTheme="minorEastAsia" w:hAnsi="Cambria Math"/>
+            </w:rPr>
+            <m:t>v=</m:t>
+          </m:r>
+          <m:rad>
+            <m:radPr>
+              <m:degHide m:val="1"/>
+              <m:ctrlPr>
+                <w:rPr>
+                  <w:rFonts w:ascii="Cambria Math" w:eastAsiaTheme="minorEastAsia" w:hAnsi="Cambria Math"/>
+                  <w:i/>
+                </w:rPr>
+              </m:ctrlPr>
+            </m:radPr>
+            <m:deg/>
+            <m:e>
+              <m:d>
+                <m:dPr>
+                  <m:ctrlPr>
+                    <w:rPr>
+                      <w:rFonts w:ascii="Cambria Math" w:eastAsiaTheme="minorEastAsia" w:hAnsi="Cambria Math"/>
+                      <w:i/>
+                    </w:rPr>
+                  </m:ctrlPr>
+                </m:dPr>
+                <m:e>
+                  <m:f>
+                    <m:fPr>
+                      <m:ctrlPr>
+                        <w:rPr>
+                          <w:rFonts w:ascii="Cambria Math" w:eastAsiaTheme="minorEastAsia" w:hAnsi="Cambria Math"/>
+                          <w:i/>
+                        </w:rPr>
+                      </m:ctrlPr>
+                    </m:fPr>
+                    <m:num>
+                      <m:r>
+                        <w:rPr>
+                          <w:rFonts w:ascii="Cambria Math" w:eastAsiaTheme="minorEastAsia" w:hAnsi="Cambria Math"/>
+                        </w:rPr>
+                        <m:t>2</m:t>
+                      </m:r>
+                    </m:num>
+                    <m:den>
+                      <m:d>
+                        <m:dPr>
+                          <m:ctrlPr>
+                            <w:rPr>
+                              <w:rFonts w:ascii="Cambria Math" w:eastAsiaTheme="minorEastAsia" w:hAnsi="Cambria Math"/>
+                              <w:i/>
+                            </w:rPr>
+                          </m:ctrlPr>
+                        </m:dPr>
+                        <m:e>
+                          <m:f>
+                            <m:fPr>
+                              <m:ctrlPr>
+                                <w:rPr>
+                                  <w:rFonts w:ascii="Cambria Math" w:eastAsiaTheme="minorEastAsia" w:hAnsi="Cambria Math"/>
+                                  <w:i/>
+                                </w:rPr>
+                              </m:ctrlPr>
+                            </m:fPr>
+                            <m:num>
+                              <m:r>
+                                <w:rPr>
+                                  <w:rFonts w:ascii="Cambria Math" w:eastAsiaTheme="minorEastAsia" w:hAnsi="Cambria Math"/>
+                                </w:rPr>
+                                <m:t>4fl</m:t>
+                              </m:r>
+                            </m:num>
+                            <m:den>
+                              <m:r>
+                                <w:rPr>
+                                  <w:rFonts w:ascii="Cambria Math" w:eastAsiaTheme="minorEastAsia" w:hAnsi="Cambria Math"/>
+                                </w:rPr>
+                                <m:t>D</m:t>
+                              </m:r>
+                            </m:den>
+                          </m:f>
+                        </m:e>
+                      </m:d>
+                      <m:r>
+                        <w:rPr>
+                          <w:rFonts w:ascii="Cambria Math" w:eastAsiaTheme="minorEastAsia" w:hAnsi="Cambria Math"/>
+                        </w:rPr>
+                        <m:t>+</m:t>
+                      </m:r>
+                      <m:nary>
+                        <m:naryPr>
+                          <m:chr m:val="∑"/>
+                          <m:limLoc m:val="undOvr"/>
+                          <m:supHide m:val="1"/>
+                          <m:ctrlPr>
+                            <w:rPr>
+                              <w:rFonts w:ascii="Cambria Math" w:eastAsiaTheme="minorEastAsia" w:hAnsi="Cambria Math"/>
+                              <w:i/>
+                            </w:rPr>
+                          </m:ctrlPr>
+                        </m:naryPr>
+                        <m:sub>
+                          <m:r>
+                            <w:rPr>
+                              <w:rFonts w:ascii="Cambria Math" w:eastAsiaTheme="minorEastAsia" w:hAnsi="Cambria Math"/>
+                            </w:rPr>
+                            <m:t>n</m:t>
+                          </m:r>
+                        </m:sub>
+                        <m:sup/>
+                        <m:e>
+                          <m:sSub>
+                            <m:sSubPr>
+                              <m:ctrlPr>
+                                <w:rPr>
+                                  <w:rFonts w:ascii="Cambria Math" w:eastAsiaTheme="minorEastAsia" w:hAnsi="Cambria Math"/>
+                                  <w:i/>
+                                </w:rPr>
+                              </m:ctrlPr>
+                            </m:sSubPr>
+                            <m:e>
+                              <m:r>
+                                <w:rPr>
+                                  <w:rFonts w:ascii="Cambria Math" w:eastAsiaTheme="minorEastAsia" w:hAnsi="Cambria Math"/>
+                                </w:rPr>
+                                <m:t>K</m:t>
+                              </m:r>
+                            </m:e>
+                            <m:sub>
+                              <m:r>
+                                <w:rPr>
+                                  <w:rFonts w:ascii="Cambria Math" w:eastAsiaTheme="minorEastAsia" w:hAnsi="Cambria Math"/>
+                                </w:rPr>
+                                <m:t>n</m:t>
+                              </m:r>
+                            </m:sub>
+                          </m:sSub>
+                        </m:e>
+                      </m:nary>
+                    </m:den>
+                  </m:f>
+                </m:e>
+              </m:d>
+              <m:d>
+                <m:dPr>
+                  <m:ctrlPr>
+                    <w:rPr>
+                      <w:rFonts w:ascii="Cambria Math" w:eastAsiaTheme="minorEastAsia" w:hAnsi="Cambria Math"/>
+                      <w:i/>
+                    </w:rPr>
+                  </m:ctrlPr>
+                </m:dPr>
+                <m:e>
+                  <m:d>
+                    <m:dPr>
+                      <m:ctrlPr>
+                        <w:rPr>
+                          <w:rFonts w:ascii="Cambria Math" w:eastAsiaTheme="minorEastAsia" w:hAnsi="Cambria Math"/>
+                          <w:i/>
+                        </w:rPr>
+                      </m:ctrlPr>
+                    </m:dPr>
+                    <m:e>
+                      <m:f>
+                        <m:fPr>
+                          <m:ctrlPr>
+                            <w:rPr>
+                              <w:rFonts w:ascii="Cambria Math" w:eastAsiaTheme="minorEastAsia" w:hAnsi="Cambria Math"/>
+                              <w:i/>
+                            </w:rPr>
+                          </m:ctrlPr>
+                        </m:fPr>
+                        <m:num>
+                          <m:sSub>
+                            <m:sSubPr>
+                              <m:ctrlPr>
+                                <w:rPr>
+                                  <w:rFonts w:ascii="Cambria Math" w:eastAsiaTheme="minorEastAsia" w:hAnsi="Cambria Math"/>
+                                  <w:i/>
+                                </w:rPr>
+                              </m:ctrlPr>
+                            </m:sSubPr>
+                            <m:e>
+                              <m:r>
+                                <w:rPr>
+                                  <w:rFonts w:ascii="Cambria Math" w:eastAsiaTheme="minorEastAsia" w:hAnsi="Cambria Math"/>
+                                </w:rPr>
+                                <m:t>w</m:t>
+                              </m:r>
+                            </m:e>
+                            <m:sub>
+                              <m:r>
+                                <w:rPr>
+                                  <w:rFonts w:ascii="Cambria Math" w:eastAsiaTheme="minorEastAsia" w:hAnsi="Cambria Math"/>
+                                </w:rPr>
+                                <m:t>s</m:t>
+                              </m:r>
+                            </m:sub>
+                          </m:sSub>
+                        </m:num>
+                        <m:den>
+                          <m:r>
+                            <w:rPr>
+                              <w:rFonts w:ascii="Cambria Math" w:eastAsiaTheme="minorEastAsia" w:hAnsi="Cambria Math"/>
+                            </w:rPr>
+                            <m:t>m</m:t>
+                          </m:r>
+                        </m:den>
+                      </m:f>
+                    </m:e>
+                  </m:d>
+                  <m:r>
+                    <w:rPr>
+                      <w:rFonts w:ascii="Cambria Math" w:eastAsiaTheme="minorEastAsia" w:hAnsi="Cambria Math"/>
+                    </w:rPr>
+                    <m:t>-</m:t>
+                  </m:r>
+                  <m:f>
+                    <m:fPr>
+                      <m:ctrlPr>
+                        <w:rPr>
+                          <w:rFonts w:ascii="Cambria Math" w:eastAsiaTheme="minorEastAsia" w:hAnsi="Cambria Math"/>
+                          <w:i/>
+                        </w:rPr>
+                      </m:ctrlPr>
+                    </m:fPr>
+                    <m:num>
+                      <m:r>
+                        <w:rPr>
+                          <w:rFonts w:ascii="Cambria Math" w:eastAsiaTheme="minorEastAsia" w:hAnsi="Cambria Math"/>
+                        </w:rPr>
+                        <m:t>∆p</m:t>
+                      </m:r>
+                    </m:num>
+                    <m:den>
+                      <m:r>
+                        <w:rPr>
+                          <w:rFonts w:ascii="Cambria Math" w:eastAsiaTheme="minorEastAsia" w:hAnsi="Cambria Math"/>
+                        </w:rPr>
+                        <m:t>ρ</m:t>
+                      </m:r>
+                    </m:den>
+                  </m:f>
+                  <m:r>
+                    <w:rPr>
+                      <w:rFonts w:ascii="Cambria Math" w:eastAsiaTheme="minorEastAsia" w:hAnsi="Cambria Math"/>
+                    </w:rPr>
+                    <m:t>+g∆z</m:t>
+                  </m:r>
+                </m:e>
+              </m:d>
+            </m:e>
+          </m:rad>
+        </m:oMath>
+      </m:oMathPara>
+    </w:p>
+    <w:p>
+      <w:pPr>
         <w:spacing w:line="240" w:lineRule="auto"/>
         <w:rPr>
           <w:rFonts w:eastAsiaTheme="minorEastAsia"/>
@@ -1765,6 +2028,8 @@
           </m:d>
         </m:oMath>
       </m:oMathPara>
+      <w:bookmarkStart w:id="0" w:name="_GoBack"/>
+      <w:bookmarkEnd w:id="0"/>
     </w:p>
     <w:p>
       <w:pPr>
@@ -2084,6 +2349,284 @@
           </m:f>
         </m:oMath>
       </m:oMathPara>
+    </w:p>
+    <w:p>
+      <w:pPr>
+        <w:rPr>
+          <w:rFonts w:eastAsiaTheme="minorEastAsia"/>
+        </w:rPr>
+      </w:pPr>
+      <m:oMathPara>
+        <m:oMath>
+          <m:r>
+            <w:rPr>
+              <w:rFonts w:ascii="Cambria Math" w:eastAsiaTheme="minorEastAsia" w:hAnsi="Cambria Math"/>
+            </w:rPr>
+            <m:t>v=</m:t>
+          </m:r>
+          <m:rad>
+            <m:radPr>
+              <m:degHide m:val="1"/>
+              <m:ctrlPr>
+                <w:rPr>
+                  <w:rFonts w:ascii="Cambria Math" w:eastAsiaTheme="minorEastAsia" w:hAnsi="Cambria Math"/>
+                  <w:i/>
+                </w:rPr>
+              </m:ctrlPr>
+            </m:radPr>
+            <m:deg/>
+            <m:e>
+              <m:d>
+                <m:dPr>
+                  <m:ctrlPr>
+                    <w:rPr>
+                      <w:rFonts w:ascii="Cambria Math" w:eastAsiaTheme="minorEastAsia" w:hAnsi="Cambria Math"/>
+                      <w:i/>
+                    </w:rPr>
+                  </m:ctrlPr>
+                </m:dPr>
+                <m:e>
+                  <m:f>
+                    <m:fPr>
+                      <m:ctrlPr>
+                        <w:rPr>
+                          <w:rFonts w:ascii="Cambria Math" w:eastAsiaTheme="minorEastAsia" w:hAnsi="Cambria Math"/>
+                          <w:i/>
+                        </w:rPr>
+                      </m:ctrlPr>
+                    </m:fPr>
+                    <m:num>
+                      <m:r>
+                        <w:rPr>
+                          <w:rFonts w:ascii="Cambria Math" w:eastAsiaTheme="minorEastAsia" w:hAnsi="Cambria Math"/>
+                        </w:rPr>
+                        <m:t>2</m:t>
+                      </m:r>
+                    </m:num>
+                    <m:den>
+                      <m:d>
+                        <m:dPr>
+                          <m:ctrlPr>
+                            <w:rPr>
+                              <w:rFonts w:ascii="Cambria Math" w:eastAsiaTheme="minorEastAsia" w:hAnsi="Cambria Math"/>
+                              <w:i/>
+                            </w:rPr>
+                          </m:ctrlPr>
+                        </m:dPr>
+                        <m:e>
+                          <m:f>
+                            <m:fPr>
+                              <m:ctrlPr>
+                                <w:rPr>
+                                  <w:rFonts w:ascii="Cambria Math" w:eastAsiaTheme="minorEastAsia" w:hAnsi="Cambria Math"/>
+                                  <w:i/>
+                                </w:rPr>
+                              </m:ctrlPr>
+                            </m:fPr>
+                            <m:num>
+                              <m:r>
+                                <w:rPr>
+                                  <w:rFonts w:ascii="Cambria Math" w:eastAsiaTheme="minorEastAsia" w:hAnsi="Cambria Math"/>
+                                </w:rPr>
+                                <m:t>4fl</m:t>
+                              </m:r>
+                            </m:num>
+                            <m:den>
+                              <m:r>
+                                <w:rPr>
+                                  <w:rFonts w:ascii="Cambria Math" w:eastAsiaTheme="minorEastAsia" w:hAnsi="Cambria Math"/>
+                                </w:rPr>
+                                <m:t>D</m:t>
+                              </m:r>
+                            </m:den>
+                          </m:f>
+                        </m:e>
+                      </m:d>
+                      <m:r>
+                        <w:rPr>
+                          <w:rFonts w:ascii="Cambria Math" w:eastAsiaTheme="minorEastAsia" w:hAnsi="Cambria Math"/>
+                        </w:rPr>
+                        <m:t>+</m:t>
+                      </m:r>
+                      <m:nary>
+                        <m:naryPr>
+                          <m:chr m:val="∑"/>
+                          <m:limLoc m:val="undOvr"/>
+                          <m:supHide m:val="1"/>
+                          <m:ctrlPr>
+                            <w:rPr>
+                              <w:rFonts w:ascii="Cambria Math" w:eastAsiaTheme="minorEastAsia" w:hAnsi="Cambria Math"/>
+                              <w:i/>
+                            </w:rPr>
+                          </m:ctrlPr>
+                        </m:naryPr>
+                        <m:sub>
+                          <m:r>
+                            <w:rPr>
+                              <w:rFonts w:ascii="Cambria Math" w:eastAsiaTheme="minorEastAsia" w:hAnsi="Cambria Math"/>
+                            </w:rPr>
+                            <m:t>n</m:t>
+                          </m:r>
+                        </m:sub>
+                        <m:sup/>
+                        <m:e>
+                          <m:sSub>
+                            <m:sSubPr>
+                              <m:ctrlPr>
+                                <w:rPr>
+                                  <w:rFonts w:ascii="Cambria Math" w:eastAsiaTheme="minorEastAsia" w:hAnsi="Cambria Math"/>
+                                  <w:i/>
+                                </w:rPr>
+                              </m:ctrlPr>
+                            </m:sSubPr>
+                            <m:e>
+                              <m:r>
+                                <w:rPr>
+                                  <w:rFonts w:ascii="Cambria Math" w:eastAsiaTheme="minorEastAsia" w:hAnsi="Cambria Math"/>
+                                </w:rPr>
+                                <m:t>K</m:t>
+                              </m:r>
+                            </m:e>
+                            <m:sub>
+                              <m:r>
+                                <w:rPr>
+                                  <w:rFonts w:ascii="Cambria Math" w:eastAsiaTheme="minorEastAsia" w:hAnsi="Cambria Math"/>
+                                </w:rPr>
+                                <m:t>n</m:t>
+                              </m:r>
+                            </m:sub>
+                          </m:sSub>
+                        </m:e>
+                      </m:nary>
+                      <m:r>
+                        <w:rPr>
+                          <w:rFonts w:ascii="Cambria Math" w:eastAsiaTheme="minorEastAsia" w:hAnsi="Cambria Math"/>
+                        </w:rPr>
+                        <m:t>-1</m:t>
+                      </m:r>
+                    </m:den>
+                  </m:f>
+                </m:e>
+              </m:d>
+              <m:d>
+                <m:dPr>
+                  <m:ctrlPr>
+                    <w:rPr>
+                      <w:rFonts w:ascii="Cambria Math" w:eastAsiaTheme="minorEastAsia" w:hAnsi="Cambria Math"/>
+                      <w:i/>
+                    </w:rPr>
+                  </m:ctrlPr>
+                </m:dPr>
+                <m:e>
+                  <m:d>
+                    <m:dPr>
+                      <m:ctrlPr>
+                        <w:rPr>
+                          <w:rFonts w:ascii="Cambria Math" w:eastAsiaTheme="minorEastAsia" w:hAnsi="Cambria Math"/>
+                          <w:i/>
+                        </w:rPr>
+                      </m:ctrlPr>
+                    </m:dPr>
+                    <m:e>
+                      <m:f>
+                        <m:fPr>
+                          <m:ctrlPr>
+                            <w:rPr>
+                              <w:rFonts w:ascii="Cambria Math" w:eastAsiaTheme="minorEastAsia" w:hAnsi="Cambria Math"/>
+                              <w:i/>
+                            </w:rPr>
+                          </m:ctrlPr>
+                        </m:fPr>
+                        <m:num>
+                          <m:sSub>
+                            <m:sSubPr>
+                              <m:ctrlPr>
+                                <w:rPr>
+                                  <w:rFonts w:ascii="Cambria Math" w:eastAsiaTheme="minorEastAsia" w:hAnsi="Cambria Math"/>
+                                  <w:i/>
+                                </w:rPr>
+                              </m:ctrlPr>
+                            </m:sSubPr>
+                            <m:e>
+                              <m:r>
+                                <w:rPr>
+                                  <w:rFonts w:ascii="Cambria Math" w:eastAsiaTheme="minorEastAsia" w:hAnsi="Cambria Math"/>
+                                </w:rPr>
+                                <m:t>w</m:t>
+                              </m:r>
+                            </m:e>
+                            <m:sub>
+                              <m:r>
+                                <w:rPr>
+                                  <w:rFonts w:ascii="Cambria Math" w:eastAsiaTheme="minorEastAsia" w:hAnsi="Cambria Math"/>
+                                </w:rPr>
+                                <m:t>s</m:t>
+                              </m:r>
+                            </m:sub>
+                          </m:sSub>
+                        </m:num>
+                        <m:den>
+                          <m:r>
+                            <w:rPr>
+                              <w:rFonts w:ascii="Cambria Math" w:eastAsiaTheme="minorEastAsia" w:hAnsi="Cambria Math"/>
+                            </w:rPr>
+                            <m:t>m</m:t>
+                          </m:r>
+                        </m:den>
+                      </m:f>
+                    </m:e>
+                  </m:d>
+                  <m:r>
+                    <w:rPr>
+                      <w:rFonts w:ascii="Cambria Math" w:eastAsiaTheme="minorEastAsia" w:hAnsi="Cambria Math"/>
+                    </w:rPr>
+                    <m:t>-</m:t>
+                  </m:r>
+                  <m:f>
+                    <m:fPr>
+                      <m:ctrlPr>
+                        <w:rPr>
+                          <w:rFonts w:ascii="Cambria Math" w:eastAsiaTheme="minorEastAsia" w:hAnsi="Cambria Math"/>
+                          <w:i/>
+                        </w:rPr>
+                      </m:ctrlPr>
+                    </m:fPr>
+                    <m:num>
+                      <m:r>
+                        <w:rPr>
+                          <w:rFonts w:ascii="Cambria Math" w:eastAsiaTheme="minorEastAsia" w:hAnsi="Cambria Math"/>
+                        </w:rPr>
+                        <m:t>∆p</m:t>
+                      </m:r>
+                    </m:num>
+                    <m:den>
+                      <m:r>
+                        <w:rPr>
+                          <w:rFonts w:ascii="Cambria Math" w:eastAsiaTheme="minorEastAsia" w:hAnsi="Cambria Math"/>
+                        </w:rPr>
+                        <m:t>ρ</m:t>
+                      </m:r>
+                    </m:den>
+                  </m:f>
+                  <m:r>
+                    <w:rPr>
+                      <w:rFonts w:ascii="Cambria Math" w:eastAsiaTheme="minorEastAsia" w:hAnsi="Cambria Math"/>
+                    </w:rPr>
+                    <m:t>+g∆z</m:t>
+                  </m:r>
+                </m:e>
+              </m:d>
+            </m:e>
+          </m:rad>
+        </m:oMath>
+      </m:oMathPara>
+    </w:p>
+    <w:p>
+      <w:pPr>
+        <w:rPr>
+          <w:rFonts w:eastAsiaTheme="minorEastAsia"/>
+        </w:rPr>
+      </w:pPr>
     </w:p>
     <w:p/>
     <w:sectPr>

</xml_diff>

<commit_message>
fix(Functions): Doc sign error
</commit_message>
<xml_diff>
--- a/documentation/artifacts/Functions.docx
+++ b/documentation/artifacts/Functions.docx
@@ -935,7 +935,13 @@
             <w:rPr>
               <w:rFonts w:ascii="Cambria Math" w:hAnsi="Cambria Math"/>
             </w:rPr>
-            <m:t>+g∆z-</m:t>
+            <m:t>+g∆z</m:t>
+          </m:r>
+          <m:r>
+            <w:rPr>
+              <w:rFonts w:ascii="Cambria Math" w:hAnsi="Cambria Math"/>
+            </w:rPr>
+            <m:t>+</m:t>
           </m:r>
           <m:f>
             <m:fPr>
@@ -999,7 +1005,7 @@
             <w:rPr>
               <w:rFonts w:ascii="Cambria Math" w:eastAsiaTheme="minorEastAsia" w:hAnsi="Cambria Math"/>
             </w:rPr>
-            <m:t>-</m:t>
+            <m:t>+</m:t>
           </m:r>
           <m:f>
             <m:fPr>
@@ -1723,6 +1729,8 @@
           </m:f>
         </m:oMath>
       </m:oMathPara>
+      <w:bookmarkStart w:id="0" w:name="_GoBack"/>
+      <w:bookmarkEnd w:id="0"/>
     </w:p>
     <w:p>
       <w:pPr>
@@ -2028,8 +2036,6 @@
           </m:d>
         </m:oMath>
       </m:oMathPara>
-      <w:bookmarkStart w:id="0" w:name="_GoBack"/>
-      <w:bookmarkEnd w:id="0"/>
     </w:p>
     <w:p>
       <w:pPr>
@@ -2133,7 +2139,13 @@
             <w:rPr>
               <w:rFonts w:ascii="Cambria Math" w:hAnsi="Cambria Math"/>
             </w:rPr>
-            <m:t>+g∆z-</m:t>
+            <m:t>+g∆z</m:t>
+          </m:r>
+          <m:r>
+            <w:rPr>
+              <w:rFonts w:ascii="Cambria Math" w:hAnsi="Cambria Math"/>
+            </w:rPr>
+            <m:t>+</m:t>
           </m:r>
           <m:f>
             <m:fPr>
@@ -2197,7 +2209,7 @@
             <w:rPr>
               <w:rFonts w:ascii="Cambria Math" w:eastAsiaTheme="minorEastAsia" w:hAnsi="Cambria Math"/>
             </w:rPr>
-            <m:t>-</m:t>
+            <m:t>+</m:t>
           </m:r>
           <m:f>
             <m:fPr>
@@ -2299,7 +2311,7 @@
             <w:rPr>
               <w:rFonts w:ascii="Cambria Math" w:hAnsi="Cambria Math"/>
             </w:rPr>
-            <m:t>-</m:t>
+            <m:t>+</m:t>
           </m:r>
           <m:f>
             <m:fPr>

</xml_diff>